<commit_message>
Ver. 3 - Hangman
</commit_message>
<xml_diff>
--- a/Week 3 Assignment - Hangman.docx
+++ b/Week 3 Assignment - Hangman.docx
@@ -3592,27 +3592,7 @@
           <w:sz w:val="20"/>
           <w:szCs w:val="20"/>
         </w:rPr>
-        <w:t xml:space="preserve">  * Save your whole game and </w:t>
-      </w:r>
-      <w:proofErr w:type="gramStart"/>
-      <w:r>
-        <w:rPr>
-          <w:rFonts w:ascii="Courier New" w:eastAsia="Times New Roman" w:hAnsi="Courier New" w:cs="Courier New"/>
-          <w:color w:val="000000"/>
-          <w:sz w:val="20"/>
-          <w:szCs w:val="20"/>
-        </w:rPr>
-        <w:t>it's</w:t>
-      </w:r>
-      <w:proofErr w:type="gramEnd"/>
-      <w:r>
-        <w:rPr>
-          <w:rFonts w:ascii="Courier New" w:eastAsia="Times New Roman" w:hAnsi="Courier New" w:cs="Courier New"/>
-          <w:color w:val="000000"/>
-          <w:sz w:val="20"/>
-          <w:szCs w:val="20"/>
-        </w:rPr>
-        <w:t xml:space="preserve"> properties in an object.</w:t>
+        <w:t xml:space="preserve">  * Save your whole game and its properties in an object.</w:t>
       </w:r>
     </w:p>
     <w:p>
@@ -5028,6 +5008,116 @@
       </w:r>
     </w:p>
     <w:p/>
+    <w:p>
+      <w:pPr>
+        <w:pStyle w:val="ListParagraph"/>
+        <w:numPr>
+          <w:ilvl w:val="0"/>
+          <w:numId w:val="1"/>
+        </w:numPr>
+      </w:pPr>
+      <w:proofErr w:type="spellStart"/>
+      <w:r>
+        <w:t>Blanksand</w:t>
+      </w:r>
+      <w:proofErr w:type="spellEnd"/>
+      <w:r>
+        <w:t>…</w:t>
+      </w:r>
+    </w:p>
+    <w:p>
+      <w:pPr>
+        <w:pStyle w:val="ListParagraph"/>
+        <w:numPr>
+          <w:ilvl w:val="0"/>
+          <w:numId w:val="1"/>
+        </w:numPr>
+      </w:pPr>
+      <w:r>
+        <w:t>Index.html: should “id=</w:t>
+      </w:r>
+      <w:proofErr w:type="spellStart"/>
+      <w:r>
+        <w:t>wordtoguess</w:t>
+      </w:r>
+      <w:proofErr w:type="spellEnd"/>
+      <w:r>
+        <w:t>” be there?</w:t>
+      </w:r>
+    </w:p>
+    <w:p>
+      <w:r>
+        <w:t>Pseudo Code</w:t>
+      </w:r>
+    </w:p>
+    <w:p>
+      <w:pPr>
+        <w:pStyle w:val="ListParagraph"/>
+        <w:numPr>
+          <w:ilvl w:val="0"/>
+          <w:numId w:val="2"/>
+        </w:numPr>
+      </w:pPr>
+      <w:r>
+        <w:t>Music</w:t>
+      </w:r>
+    </w:p>
+    <w:p>
+      <w:pPr>
+        <w:pStyle w:val="ListParagraph"/>
+        <w:numPr>
+          <w:ilvl w:val="1"/>
+          <w:numId w:val="2"/>
+        </w:numPr>
+      </w:pPr>
+      <w:r>
+        <w:t>Plays a song as a hint</w:t>
+      </w:r>
+    </w:p>
+    <w:p>
+      <w:pPr>
+        <w:pStyle w:val="ListParagraph"/>
+        <w:numPr>
+          <w:ilvl w:val="0"/>
+          <w:numId w:val="2"/>
+        </w:numPr>
+      </w:pPr>
+      <w:r>
+        <w:t>.</w:t>
+      </w:r>
+      <w:proofErr w:type="spellStart"/>
+      <w:r>
+        <w:t>css</w:t>
+      </w:r>
+      <w:proofErr w:type="spellEnd"/>
+      <w:r>
+        <w:t xml:space="preserve"> colors and fonts</w:t>
+      </w:r>
+    </w:p>
+    <w:p>
+      <w:pPr>
+        <w:pStyle w:val="ListParagraph"/>
+        <w:numPr>
+          <w:ilvl w:val="0"/>
+          <w:numId w:val="2"/>
+        </w:numPr>
+      </w:pPr>
+      <w:r>
+        <w:t>Populate the last letter when the user wins</w:t>
+      </w:r>
+    </w:p>
+    <w:p>
+      <w:pPr>
+        <w:pStyle w:val="ListParagraph"/>
+        <w:numPr>
+          <w:ilvl w:val="0"/>
+          <w:numId w:val="2"/>
+        </w:numPr>
+      </w:pPr>
+      <w:r>
+        <w:t>Ability to use multiple words in the answer</w:t>
+      </w:r>
+    </w:p>
     <w:sectPr>
       <w:pgSz w:w="12240" w:h="15840"/>
       <w:pgMar w:top="1440" w:right="1440" w:bottom="1440" w:left="1440" w:header="720" w:footer="720" w:gutter="0"/>
@@ -5036,6 +5126,195 @@
     </w:sectPr>
   </w:body>
 </w:document>
+</file>
+
+<file path=word/numbering.xml><?xml version="1.0" encoding="utf-8"?>
+<w:numbering xmlns:ve="http://schemas.openxmlformats.org/markup-compatibility/2006" xmlns:o="urn:schemas-microsoft-com:office:office" xmlns:r="http://schemas.openxmlformats.org/officeDocument/2006/relationships" xmlns:m="http://schemas.openxmlformats.org/officeDocument/2006/math" xmlns:v="urn:schemas-microsoft-com:vml" xmlns:wp="http://schemas.openxmlformats.org/drawingml/2006/wordprocessingDrawing" xmlns:w10="urn:schemas-microsoft-com:office:word" xmlns:w="http://schemas.openxmlformats.org/wordprocessingml/2006/main" xmlns:wne="http://schemas.microsoft.com/office/word/2006/wordml">
+  <w:abstractNum w:abstractNumId="0">
+    <w:nsid w:val="07127F21"/>
+    <w:multiLevelType w:val="hybridMultilevel"/>
+    <w:tmpl w:val="4156DD38"/>
+    <w:lvl w:ilvl="0" w:tplc="0409000F">
+      <w:start w:val="1"/>
+      <w:numFmt w:val="decimal"/>
+      <w:lvlText w:val="%1."/>
+      <w:lvlJc w:val="left"/>
+      <w:pPr>
+        <w:ind w:left="720" w:hanging="360"/>
+      </w:pPr>
+      <w:rPr>
+        <w:rFonts w:hint="default"/>
+      </w:rPr>
+    </w:lvl>
+    <w:lvl w:ilvl="1" w:tplc="04090019">
+      <w:start w:val="1"/>
+      <w:numFmt w:val="lowerLetter"/>
+      <w:lvlText w:val="%2."/>
+      <w:lvlJc w:val="left"/>
+      <w:pPr>
+        <w:ind w:left="1440" w:hanging="360"/>
+      </w:pPr>
+    </w:lvl>
+    <w:lvl w:ilvl="2" w:tplc="0409001B" w:tentative="1">
+      <w:start w:val="1"/>
+      <w:numFmt w:val="lowerRoman"/>
+      <w:lvlText w:val="%3."/>
+      <w:lvlJc w:val="right"/>
+      <w:pPr>
+        <w:ind w:left="2160" w:hanging="180"/>
+      </w:pPr>
+    </w:lvl>
+    <w:lvl w:ilvl="3" w:tplc="0409000F" w:tentative="1">
+      <w:start w:val="1"/>
+      <w:numFmt w:val="decimal"/>
+      <w:lvlText w:val="%4."/>
+      <w:lvlJc w:val="left"/>
+      <w:pPr>
+        <w:ind w:left="2880" w:hanging="360"/>
+      </w:pPr>
+    </w:lvl>
+    <w:lvl w:ilvl="4" w:tplc="04090019" w:tentative="1">
+      <w:start w:val="1"/>
+      <w:numFmt w:val="lowerLetter"/>
+      <w:lvlText w:val="%5."/>
+      <w:lvlJc w:val="left"/>
+      <w:pPr>
+        <w:ind w:left="3600" w:hanging="360"/>
+      </w:pPr>
+    </w:lvl>
+    <w:lvl w:ilvl="5" w:tplc="0409001B" w:tentative="1">
+      <w:start w:val="1"/>
+      <w:numFmt w:val="lowerRoman"/>
+      <w:lvlText w:val="%6."/>
+      <w:lvlJc w:val="right"/>
+      <w:pPr>
+        <w:ind w:left="4320" w:hanging="180"/>
+      </w:pPr>
+    </w:lvl>
+    <w:lvl w:ilvl="6" w:tplc="0409000F" w:tentative="1">
+      <w:start w:val="1"/>
+      <w:numFmt w:val="decimal"/>
+      <w:lvlText w:val="%7."/>
+      <w:lvlJc w:val="left"/>
+      <w:pPr>
+        <w:ind w:left="5040" w:hanging="360"/>
+      </w:pPr>
+    </w:lvl>
+    <w:lvl w:ilvl="7" w:tplc="04090019" w:tentative="1">
+      <w:start w:val="1"/>
+      <w:numFmt w:val="lowerLetter"/>
+      <w:lvlText w:val="%8."/>
+      <w:lvlJc w:val="left"/>
+      <w:pPr>
+        <w:ind w:left="5760" w:hanging="360"/>
+      </w:pPr>
+    </w:lvl>
+    <w:lvl w:ilvl="8" w:tplc="0409001B" w:tentative="1">
+      <w:start w:val="1"/>
+      <w:numFmt w:val="lowerRoman"/>
+      <w:lvlText w:val="%9."/>
+      <w:lvlJc w:val="right"/>
+      <w:pPr>
+        <w:ind w:left="6480" w:hanging="180"/>
+      </w:pPr>
+    </w:lvl>
+  </w:abstractNum>
+  <w:abstractNum w:abstractNumId="1">
+    <w:nsid w:val="59782478"/>
+    <w:multiLevelType w:val="hybridMultilevel"/>
+    <w:tmpl w:val="B8F4FE88"/>
+    <w:lvl w:ilvl="0" w:tplc="0409000F">
+      <w:start w:val="1"/>
+      <w:numFmt w:val="decimal"/>
+      <w:lvlText w:val="%1."/>
+      <w:lvlJc w:val="left"/>
+      <w:pPr>
+        <w:ind w:left="720" w:hanging="360"/>
+      </w:pPr>
+      <w:rPr>
+        <w:rFonts w:hint="default"/>
+      </w:rPr>
+    </w:lvl>
+    <w:lvl w:ilvl="1" w:tplc="04090019" w:tentative="1">
+      <w:start w:val="1"/>
+      <w:numFmt w:val="lowerLetter"/>
+      <w:lvlText w:val="%2."/>
+      <w:lvlJc w:val="left"/>
+      <w:pPr>
+        <w:ind w:left="1440" w:hanging="360"/>
+      </w:pPr>
+    </w:lvl>
+    <w:lvl w:ilvl="2" w:tplc="0409001B" w:tentative="1">
+      <w:start w:val="1"/>
+      <w:numFmt w:val="lowerRoman"/>
+      <w:lvlText w:val="%3."/>
+      <w:lvlJc w:val="right"/>
+      <w:pPr>
+        <w:ind w:left="2160" w:hanging="180"/>
+      </w:pPr>
+    </w:lvl>
+    <w:lvl w:ilvl="3" w:tplc="0409000F" w:tentative="1">
+      <w:start w:val="1"/>
+      <w:numFmt w:val="decimal"/>
+      <w:lvlText w:val="%4."/>
+      <w:lvlJc w:val="left"/>
+      <w:pPr>
+        <w:ind w:left="2880" w:hanging="360"/>
+      </w:pPr>
+    </w:lvl>
+    <w:lvl w:ilvl="4" w:tplc="04090019" w:tentative="1">
+      <w:start w:val="1"/>
+      <w:numFmt w:val="lowerLetter"/>
+      <w:lvlText w:val="%5."/>
+      <w:lvlJc w:val="left"/>
+      <w:pPr>
+        <w:ind w:left="3600" w:hanging="360"/>
+      </w:pPr>
+    </w:lvl>
+    <w:lvl w:ilvl="5" w:tplc="0409001B" w:tentative="1">
+      <w:start w:val="1"/>
+      <w:numFmt w:val="lowerRoman"/>
+      <w:lvlText w:val="%6."/>
+      <w:lvlJc w:val="right"/>
+      <w:pPr>
+        <w:ind w:left="4320" w:hanging="180"/>
+      </w:pPr>
+    </w:lvl>
+    <w:lvl w:ilvl="6" w:tplc="0409000F" w:tentative="1">
+      <w:start w:val="1"/>
+      <w:numFmt w:val="decimal"/>
+      <w:lvlText w:val="%7."/>
+      <w:lvlJc w:val="left"/>
+      <w:pPr>
+        <w:ind w:left="5040" w:hanging="360"/>
+      </w:pPr>
+    </w:lvl>
+    <w:lvl w:ilvl="7" w:tplc="04090019" w:tentative="1">
+      <w:start w:val="1"/>
+      <w:numFmt w:val="lowerLetter"/>
+      <w:lvlText w:val="%8."/>
+      <w:lvlJc w:val="left"/>
+      <w:pPr>
+        <w:ind w:left="5760" w:hanging="360"/>
+      </w:pPr>
+    </w:lvl>
+    <w:lvl w:ilvl="8" w:tplc="0409001B" w:tentative="1">
+      <w:start w:val="1"/>
+      <w:numFmt w:val="lowerRoman"/>
+      <w:lvlText w:val="%9."/>
+      <w:lvlJc w:val="right"/>
+      <w:pPr>
+        <w:ind w:left="6480" w:hanging="180"/>
+      </w:pPr>
+    </w:lvl>
+  </w:abstractNum>
+  <w:num w:numId="1">
+    <w:abstractNumId w:val="1"/>
+  </w:num>
+  <w:num w:numId="2">
+    <w:abstractNumId w:val="0"/>
+  </w:num>
+</w:numbering>
 </file>
 
 <file path=word/styles.xml><?xml version="1.0" encoding="utf-8"?>
@@ -5274,6 +5553,17 @@
       <w:sz w:val="20"/>
       <w:szCs w:val="20"/>
     </w:rPr>
+  </w:style>
+  <w:style w:type="paragraph" w:styleId="ListParagraph">
+    <w:name w:val="List Paragraph"/>
+    <w:basedOn w:val="Normal"/>
+    <w:uiPriority w:val="34"/>
+    <w:qFormat/>
+    <w:rsid w:val="00B80744"/>
+    <w:pPr>
+      <w:ind w:left="720"/>
+      <w:contextualSpacing/>
+    </w:pPr>
   </w:style>
 </w:styles>
 </file>

</xml_diff>